<commit_message>
Generador de pagos de cuenta de ahorro, y mejora de hilos
</commit_message>
<xml_diff>
--- a/plantillaCabal.docx
+++ b/plantillaCabal.docx
@@ -403,13 +403,19 @@
       <w:r>
         <w:t>#DATOPORCOOPERATIVA#</w:t>
       </w:r>
+      <w:r>
+        <w:t>Dichos pagos, corresponden a reclamos del</w:t>
+      </w:r>
+      <w:r>
+        <w:t xml:space="preserve"> mes de </w:t>
+      </w:r>
+      <w:r>
+        <w:t>#MESANIO#</w:t>
+      </w:r>
       <w:bookmarkStart w:id="0" w:name="_GoBack"/>
       <w:bookmarkEnd w:id="0"/>
       <w:r>
-        <w:t>Dichos pagos, corresponden a reclamos del</w:t>
-      </w:r>
-      <w:r>
-        <w:t xml:space="preserve"> mes de Julio de 2019 y se realizarán a través de tarjetas prepagas CABAL por un monto total de </w:t>
+        <w:t xml:space="preserve"> y se realizarán a través de tarjetas prepagas CABAL por un monto total de </w:t>
       </w:r>
       <w:r>
         <w:t>$</w:t>
@@ -1385,7 +1391,7 @@
 </file>
 
 <file path=customXml/itemProps1.xml><?xml version="1.0" encoding="utf-8"?>
-<ds:datastoreItem xmlns:ds="http://schemas.openxmlformats.org/officeDocument/2006/customXml" ds:itemID="{24DEDADB-B62B-4E75-874C-7B6AF9AB0754}">
+<ds:datastoreItem xmlns:ds="http://schemas.openxmlformats.org/officeDocument/2006/customXml" ds:itemID="{7C10F413-83E5-49ED-B470-E6076E843D23}">
   <ds:schemaRefs>
     <ds:schemaRef ds:uri="http://schemas.openxmlformats.org/officeDocument/2006/bibliography"/>
   </ds:schemaRefs>

</xml_diff>